<commit_message>
Segunda Modificacion del SBI's
</commit_message>
<xml_diff>
--- a/Sprint Backlog/SRHH_Mantenimiento_Usuario_1_SBL.docx
+++ b/Sprint Backlog/SRHH_Mantenimiento_Usuario_1_SBL.docx
@@ -116,7 +116,16 @@
           <w:sz w:val="20"/>
           <w:lang w:val="es-ES"/>
         </w:rPr>
-        <w:t>1.0</w:t>
+        <w:t>1.</w:t>
+      </w:r>
+      <w:r>
+        <w:rPr>
+          <w:rFonts w:cs="Calibri"/>
+          <w:b/>
+          <w:sz w:val="20"/>
+          <w:lang w:val="es-ES"/>
+        </w:rPr>
+        <w:t>1</w:t>
       </w:r>
     </w:p>
     <w:p>
@@ -833,7 +842,7 @@
       </w:tr>
       <w:tr>
         <w:trPr>
-          <w:trHeight w:val="435"/>
+          <w:trHeight w:val="537"/>
           <w:jc w:val="center"/>
         </w:trPr>
         <w:tc>
@@ -966,8 +975,181 @@
               </w:rPr>
               <w:t xml:space="preserve"> del documento de Sprint BackLog’s</w:t>
             </w:r>
-            <w:bookmarkStart w:id="5" w:name="_GoBack"/>
-            <w:bookmarkEnd w:id="5"/>
+          </w:p>
+        </w:tc>
+        <w:tc>
+          <w:tcPr>
+            <w:tcW w:w="1355" w:type="pct"/>
+            <w:tcBorders>
+              <w:top w:val="single" w:sz="6" w:space="0" w:color="BBBBBB"/>
+              <w:left w:val="single" w:sz="6" w:space="0" w:color="BBBBBB"/>
+              <w:bottom w:val="single" w:sz="6" w:space="0" w:color="BBBBBB"/>
+              <w:right w:val="single" w:sz="6" w:space="0" w:color="BBBBBB"/>
+            </w:tcBorders>
+            <w:shd w:val="clear" w:color="auto" w:fill="FFFFFF"/>
+            <w:tcMar>
+              <w:left w:w="113" w:type="dxa"/>
+            </w:tcMar>
+            <w:vAlign w:val="center"/>
+          </w:tcPr>
+          <w:p>
+            <w:pPr>
+              <w:spacing w:before="0" w:after="0"/>
+              <w:jc w:val="center"/>
+              <w:rPr>
+                <w:szCs w:val="18"/>
+              </w:rPr>
+            </w:pPr>
+            <w:proofErr w:type="spellStart"/>
+            <w:r>
+              <w:rPr>
+                <w:szCs w:val="18"/>
+              </w:rPr>
+              <w:t>Angelo</w:t>
+            </w:r>
+            <w:proofErr w:type="spellEnd"/>
+            <w:r>
+              <w:rPr>
+                <w:szCs w:val="18"/>
+              </w:rPr>
+              <w:t xml:space="preserve"> Bernaola</w:t>
+            </w:r>
+          </w:p>
+        </w:tc>
+      </w:tr>
+      <w:tr>
+        <w:trPr>
+          <w:trHeight w:val="435"/>
+          <w:jc w:val="center"/>
+        </w:trPr>
+        <w:tc>
+          <w:tcPr>
+            <w:tcW w:w="657" w:type="pct"/>
+            <w:tcBorders>
+              <w:top w:val="single" w:sz="6" w:space="0" w:color="BBBBBB"/>
+              <w:left w:val="single" w:sz="6" w:space="0" w:color="BBBBBB"/>
+              <w:bottom w:val="single" w:sz="6" w:space="0" w:color="BBBBBB"/>
+              <w:right w:val="single" w:sz="6" w:space="0" w:color="BBBBBB"/>
+            </w:tcBorders>
+            <w:shd w:val="clear" w:color="auto" w:fill="FFFFFF"/>
+            <w:tcMar>
+              <w:left w:w="113" w:type="dxa"/>
+            </w:tcMar>
+            <w:vAlign w:val="center"/>
+          </w:tcPr>
+          <w:p>
+            <w:pPr>
+              <w:spacing w:before="0" w:after="0"/>
+              <w:jc w:val="center"/>
+              <w:rPr>
+                <w:szCs w:val="18"/>
+              </w:rPr>
+            </w:pPr>
+            <w:r>
+              <w:rPr>
+                <w:szCs w:val="18"/>
+              </w:rPr>
+              <w:t>29/05</w:t>
+            </w:r>
+            <w:r>
+              <w:rPr>
+                <w:szCs w:val="18"/>
+              </w:rPr>
+              <w:t>/201</w:t>
+            </w:r>
+            <w:r>
+              <w:rPr>
+                <w:szCs w:val="18"/>
+              </w:rPr>
+              <w:t>5</w:t>
+            </w:r>
+          </w:p>
+        </w:tc>
+        <w:tc>
+          <w:tcPr>
+            <w:tcW w:w="523" w:type="pct"/>
+            <w:tcBorders>
+              <w:top w:val="single" w:sz="6" w:space="0" w:color="BBBBBB"/>
+              <w:left w:val="single" w:sz="6" w:space="0" w:color="BBBBBB"/>
+              <w:bottom w:val="single" w:sz="6" w:space="0" w:color="BBBBBB"/>
+              <w:right w:val="single" w:sz="6" w:space="0" w:color="BBBBBB"/>
+            </w:tcBorders>
+            <w:shd w:val="clear" w:color="auto" w:fill="FFFFFF"/>
+            <w:tcMar>
+              <w:left w:w="113" w:type="dxa"/>
+            </w:tcMar>
+            <w:vAlign w:val="center"/>
+          </w:tcPr>
+          <w:p>
+            <w:pPr>
+              <w:spacing w:before="0" w:after="0"/>
+              <w:jc w:val="center"/>
+              <w:rPr>
+                <w:szCs w:val="18"/>
+              </w:rPr>
+            </w:pPr>
+            <w:r>
+              <w:rPr>
+                <w:szCs w:val="18"/>
+              </w:rPr>
+              <w:t>1.</w:t>
+            </w:r>
+            <w:r>
+              <w:rPr>
+                <w:szCs w:val="18"/>
+              </w:rPr>
+              <w:t>1</w:t>
+            </w:r>
+          </w:p>
+        </w:tc>
+        <w:tc>
+          <w:tcPr>
+            <w:tcW w:w="2465" w:type="pct"/>
+            <w:tcBorders>
+              <w:top w:val="single" w:sz="6" w:space="0" w:color="BBBBBB"/>
+              <w:left w:val="single" w:sz="6" w:space="0" w:color="BBBBBB"/>
+              <w:bottom w:val="single" w:sz="6" w:space="0" w:color="BBBBBB"/>
+              <w:right w:val="single" w:sz="6" w:space="0" w:color="BBBBBB"/>
+            </w:tcBorders>
+            <w:shd w:val="clear" w:color="auto" w:fill="FFFFFF"/>
+            <w:tcMar>
+              <w:top w:w="113" w:type="dxa"/>
+              <w:left w:w="113" w:type="dxa"/>
+              <w:bottom w:w="113" w:type="dxa"/>
+              <w:right w:w="113" w:type="dxa"/>
+            </w:tcMar>
+            <w:vAlign w:val="center"/>
+          </w:tcPr>
+          <w:p>
+            <w:pPr>
+              <w:spacing w:before="0" w:after="0"/>
+              <w:jc w:val="center"/>
+              <w:rPr>
+                <w:szCs w:val="18"/>
+              </w:rPr>
+            </w:pPr>
+            <w:proofErr w:type="spellStart"/>
+            <w:r>
+              <w:rPr>
+                <w:szCs w:val="18"/>
+              </w:rPr>
+              <w:t>Modificacion</w:t>
+            </w:r>
+            <w:proofErr w:type="spellEnd"/>
+            <w:r>
+              <w:rPr>
+                <w:szCs w:val="18"/>
+              </w:rPr>
+              <w:t xml:space="preserve"> del documento de Sprint </w:t>
+            </w:r>
+            <w:proofErr w:type="spellStart"/>
+            <w:r>
+              <w:rPr>
+                <w:szCs w:val="18"/>
+              </w:rPr>
+              <w:t>BackLog’s</w:t>
+            </w:r>
+            <w:proofErr w:type="spellEnd"/>
           </w:p>
         </w:tc>
         <w:tc>
@@ -1228,115 +1410,6 @@
           </w:p>
         </w:tc>
       </w:tr>
-      <w:tr>
-        <w:trPr>
-          <w:trHeight w:val="435"/>
-          <w:jc w:val="center"/>
-        </w:trPr>
-        <w:tc>
-          <w:tcPr>
-            <w:tcW w:w="657" w:type="pct"/>
-            <w:tcBorders>
-              <w:top w:val="single" w:sz="6" w:space="0" w:color="BBBBBB"/>
-              <w:left w:val="single" w:sz="6" w:space="0" w:color="BBBBBB"/>
-              <w:bottom w:val="single" w:sz="6" w:space="0" w:color="BBBBBB"/>
-              <w:right w:val="single" w:sz="6" w:space="0" w:color="BBBBBB"/>
-            </w:tcBorders>
-            <w:shd w:val="clear" w:color="auto" w:fill="FFFFFF"/>
-            <w:tcMar>
-              <w:left w:w="113" w:type="dxa"/>
-            </w:tcMar>
-            <w:vAlign w:val="center"/>
-          </w:tcPr>
-          <w:p>
-            <w:pPr>
-              <w:spacing w:before="0" w:after="0"/>
-              <w:jc w:val="center"/>
-              <w:rPr>
-                <w:szCs w:val="18"/>
-              </w:rPr>
-            </w:pPr>
-          </w:p>
-        </w:tc>
-        <w:tc>
-          <w:tcPr>
-            <w:tcW w:w="523" w:type="pct"/>
-            <w:tcBorders>
-              <w:top w:val="single" w:sz="6" w:space="0" w:color="BBBBBB"/>
-              <w:left w:val="single" w:sz="6" w:space="0" w:color="BBBBBB"/>
-              <w:bottom w:val="single" w:sz="6" w:space="0" w:color="BBBBBB"/>
-              <w:right w:val="single" w:sz="6" w:space="0" w:color="BBBBBB"/>
-            </w:tcBorders>
-            <w:shd w:val="clear" w:color="auto" w:fill="FFFFFF"/>
-            <w:tcMar>
-              <w:left w:w="113" w:type="dxa"/>
-            </w:tcMar>
-            <w:vAlign w:val="center"/>
-          </w:tcPr>
-          <w:p>
-            <w:pPr>
-              <w:spacing w:before="0" w:after="0"/>
-              <w:jc w:val="center"/>
-              <w:rPr>
-                <w:szCs w:val="18"/>
-              </w:rPr>
-            </w:pPr>
-          </w:p>
-        </w:tc>
-        <w:tc>
-          <w:tcPr>
-            <w:tcW w:w="2465" w:type="pct"/>
-            <w:tcBorders>
-              <w:top w:val="single" w:sz="6" w:space="0" w:color="BBBBBB"/>
-              <w:left w:val="single" w:sz="6" w:space="0" w:color="BBBBBB"/>
-              <w:bottom w:val="single" w:sz="6" w:space="0" w:color="BBBBBB"/>
-              <w:right w:val="single" w:sz="6" w:space="0" w:color="BBBBBB"/>
-            </w:tcBorders>
-            <w:shd w:val="clear" w:color="auto" w:fill="FFFFFF"/>
-            <w:tcMar>
-              <w:top w:w="113" w:type="dxa"/>
-              <w:left w:w="113" w:type="dxa"/>
-              <w:bottom w:w="113" w:type="dxa"/>
-              <w:right w:w="113" w:type="dxa"/>
-            </w:tcMar>
-            <w:vAlign w:val="center"/>
-          </w:tcPr>
-          <w:p>
-            <w:pPr>
-              <w:spacing w:before="0" w:after="0"/>
-              <w:jc w:val="center"/>
-              <w:rPr>
-                <w:szCs w:val="18"/>
-              </w:rPr>
-            </w:pPr>
-          </w:p>
-        </w:tc>
-        <w:tc>
-          <w:tcPr>
-            <w:tcW w:w="1355" w:type="pct"/>
-            <w:tcBorders>
-              <w:top w:val="single" w:sz="6" w:space="0" w:color="BBBBBB"/>
-              <w:left w:val="single" w:sz="6" w:space="0" w:color="BBBBBB"/>
-              <w:bottom w:val="single" w:sz="6" w:space="0" w:color="BBBBBB"/>
-              <w:right w:val="single" w:sz="6" w:space="0" w:color="BBBBBB"/>
-            </w:tcBorders>
-            <w:shd w:val="clear" w:color="auto" w:fill="FFFFFF"/>
-            <w:tcMar>
-              <w:left w:w="113" w:type="dxa"/>
-            </w:tcMar>
-            <w:vAlign w:val="center"/>
-          </w:tcPr>
-          <w:p>
-            <w:pPr>
-              <w:spacing w:before="0" w:after="0"/>
-              <w:jc w:val="center"/>
-              <w:rPr>
-                <w:szCs w:val="18"/>
-              </w:rPr>
-            </w:pPr>
-          </w:p>
-        </w:tc>
-      </w:tr>
     </w:tbl>
     <w:p>
       <w:pPr>
@@ -1355,17 +1428,17 @@
         </w:numPr>
         <w:ind w:left="720" w:hanging="720"/>
       </w:pPr>
-      <w:bookmarkStart w:id="6" w:name="_Toc359502470"/>
-      <w:bookmarkStart w:id="7" w:name="_Toc389817557"/>
-      <w:bookmarkStart w:id="8" w:name="_Toc389822345"/>
-      <w:bookmarkStart w:id="9" w:name="_Toc417552977"/>
+      <w:bookmarkStart w:id="5" w:name="_Toc359502470"/>
+      <w:bookmarkStart w:id="6" w:name="_Toc389817557"/>
+      <w:bookmarkStart w:id="7" w:name="_Toc389822345"/>
+      <w:bookmarkStart w:id="8" w:name="_Toc417552977"/>
       <w:r>
         <w:t>Historial de Revisiones</w:t>
       </w:r>
+      <w:bookmarkEnd w:id="5"/>
       <w:bookmarkEnd w:id="6"/>
       <w:bookmarkEnd w:id="7"/>
       <w:bookmarkEnd w:id="8"/>
-      <w:bookmarkEnd w:id="9"/>
     </w:p>
     <w:tbl>
       <w:tblPr>
@@ -1596,6 +1669,24 @@
                 <w:szCs w:val="18"/>
               </w:rPr>
             </w:pPr>
+            <w:r>
+              <w:rPr>
+                <w:szCs w:val="18"/>
+              </w:rPr>
+              <w:t>29/05</w:t>
+            </w:r>
+            <w:r>
+              <w:rPr>
+                <w:szCs w:val="18"/>
+              </w:rPr>
+              <w:t>/201</w:t>
+            </w:r>
+            <w:r>
+              <w:rPr>
+                <w:szCs w:val="18"/>
+              </w:rPr>
+              <w:t>5</w:t>
+            </w:r>
           </w:p>
         </w:tc>
         <w:tc>
@@ -1621,6 +1712,12 @@
                 <w:szCs w:val="18"/>
               </w:rPr>
             </w:pPr>
+            <w:r>
+              <w:rPr>
+                <w:szCs w:val="18"/>
+              </w:rPr>
+              <w:t>1.0</w:t>
+            </w:r>
           </w:p>
         </w:tc>
         <w:tc>
@@ -1644,6 +1741,117 @@
           <w:p>
             <w:pPr>
               <w:spacing w:before="0" w:after="0"/>
+              <w:rPr>
+                <w:szCs w:val="18"/>
+              </w:rPr>
+            </w:pPr>
+            <w:r>
+              <w:rPr>
+                <w:szCs w:val="18"/>
+              </w:rPr>
+              <w:t xml:space="preserve">Según las observaciones del </w:t>
+            </w:r>
+            <w:proofErr w:type="spellStart"/>
+            <w:r>
+              <w:rPr>
+                <w:szCs w:val="18"/>
+              </w:rPr>
+              <w:t>Ian</w:t>
+            </w:r>
+            <w:proofErr w:type="spellEnd"/>
+            <w:r>
+              <w:rPr>
+                <w:szCs w:val="18"/>
+              </w:rPr>
+              <w:t>, se realizarán los siguientes cambios:</w:t>
+            </w:r>
+          </w:p>
+          <w:p>
+            <w:pPr>
+              <w:pStyle w:val="Prrafodelista"/>
+              <w:numPr>
+                <w:ilvl w:val="0"/>
+                <w:numId w:val="48"/>
+              </w:numPr>
+              <w:spacing w:before="0" w:after="0"/>
+              <w:rPr>
+                <w:szCs w:val="18"/>
+              </w:rPr>
+            </w:pPr>
+            <w:r>
+              <w:rPr>
+                <w:szCs w:val="18"/>
+              </w:rPr>
+              <w:t>Se corregirá las faltas ortográficas.</w:t>
+            </w:r>
+          </w:p>
+          <w:p>
+            <w:pPr>
+              <w:pStyle w:val="Prrafodelista"/>
+              <w:numPr>
+                <w:ilvl w:val="0"/>
+                <w:numId w:val="48"/>
+              </w:numPr>
+              <w:spacing w:before="0" w:after="0"/>
+              <w:rPr>
+                <w:szCs w:val="18"/>
+              </w:rPr>
+            </w:pPr>
+            <w:r>
+              <w:rPr>
+                <w:szCs w:val="18"/>
+              </w:rPr>
+              <w:t>Se colocarán las comillas en el documento cada vez que se quiera poner un mensaje de aceptación  o de error en la página web.</w:t>
+            </w:r>
+          </w:p>
+          <w:p>
+            <w:pPr>
+              <w:pStyle w:val="Prrafodelista"/>
+              <w:numPr>
+                <w:ilvl w:val="0"/>
+                <w:numId w:val="48"/>
+              </w:numPr>
+              <w:spacing w:before="0" w:after="0"/>
+              <w:rPr>
+                <w:szCs w:val="18"/>
+              </w:rPr>
+            </w:pPr>
+            <w:r>
+              <w:rPr>
+                <w:szCs w:val="18"/>
+              </w:rPr>
+              <w:t xml:space="preserve">Se corregirá la historia de usuario del Sprint </w:t>
+            </w:r>
+            <w:proofErr w:type="spellStart"/>
+            <w:r>
+              <w:rPr>
+                <w:szCs w:val="18"/>
+              </w:rPr>
+              <w:t>Backlog</w:t>
+            </w:r>
+            <w:proofErr w:type="spellEnd"/>
+            <w:r>
+              <w:rPr>
+                <w:szCs w:val="18"/>
+              </w:rPr>
+              <w:t xml:space="preserve"> 2</w:t>
+            </w:r>
+            <w:r>
+              <w:rPr>
+                <w:szCs w:val="18"/>
+              </w:rPr>
+              <w:t>.</w:t>
+            </w:r>
+            <w:r>
+              <w:rPr>
+                <w:szCs w:val="18"/>
+              </w:rPr>
+              <w:t xml:space="preserve"> </w:t>
+            </w:r>
+          </w:p>
+          <w:p>
+            <w:pPr>
+              <w:spacing w:before="0" w:after="0"/>
               <w:jc w:val="center"/>
               <w:rPr>
                 <w:szCs w:val="18"/>
@@ -1674,6 +1882,20 @@
                 <w:szCs w:val="18"/>
               </w:rPr>
             </w:pPr>
+            <w:proofErr w:type="spellStart"/>
+            <w:r>
+              <w:rPr>
+                <w:szCs w:val="18"/>
+              </w:rPr>
+              <w:t>Angelo</w:t>
+            </w:r>
+            <w:proofErr w:type="spellEnd"/>
+            <w:r>
+              <w:rPr>
+                <w:szCs w:val="18"/>
+              </w:rPr>
+              <w:t xml:space="preserve"> Bernaola</w:t>
+            </w:r>
           </w:p>
         </w:tc>
       </w:tr>
@@ -1809,58 +2031,6 @@
       <w:pPr>
         <w:widowControl/>
         <w:spacing w:before="0" w:after="0" w:line="240" w:lineRule="auto"/>
-        <w:jc w:val="left"/>
-      </w:pPr>
-    </w:p>
-    <w:p>
-      <w:pPr>
-        <w:widowControl/>
-        <w:spacing w:before="0" w:after="0" w:line="240" w:lineRule="auto"/>
-        <w:jc w:val="left"/>
-        <w:rPr>
-          <w:rFonts w:cs="Arial"/>
-          <w:b/>
-          <w:bCs/>
-          <w:sz w:val="24"/>
-          <w:szCs w:val="36"/>
-        </w:rPr>
-      </w:pPr>
-      <w:bookmarkStart w:id="10" w:name="_Toc423410237"/>
-      <w:bookmarkStart w:id="11" w:name="_Toc425054503"/>
-    </w:p>
-    <w:p>
-      <w:pPr>
-        <w:widowControl/>
-        <w:spacing w:before="0" w:after="0" w:line="240" w:lineRule="auto"/>
-        <w:jc w:val="left"/>
-        <w:rPr>
-          <w:rFonts w:cs="Arial"/>
-          <w:b/>
-          <w:bCs/>
-          <w:sz w:val="24"/>
-          <w:szCs w:val="36"/>
-        </w:rPr>
-      </w:pPr>
-    </w:p>
-    <w:p>
-      <w:pPr>
-        <w:widowControl/>
-        <w:spacing w:before="0" w:after="0" w:line="240" w:lineRule="auto"/>
-        <w:jc w:val="left"/>
-        <w:rPr>
-          <w:rFonts w:cs="Arial"/>
-          <w:b/>
-          <w:bCs/>
-          <w:sz w:val="24"/>
-          <w:szCs w:val="36"/>
-        </w:rPr>
-      </w:pPr>
-    </w:p>
-    <w:p>
-      <w:pPr>
-        <w:widowControl/>
-        <w:spacing w:before="0" w:after="0" w:line="240" w:lineRule="auto"/>
-        <w:jc w:val="center"/>
         <w:rPr>
           <w:rFonts w:cs="Arial"/>
           <w:b/>
@@ -1869,19 +2039,8 @@
           <w:szCs w:val="36"/>
         </w:rPr>
       </w:pPr>
-    </w:p>
-    <w:p>
-      <w:pPr>
-        <w:widowControl/>
-        <w:spacing w:before="0" w:after="0" w:line="240" w:lineRule="auto"/>
-        <w:rPr>
-          <w:rFonts w:cs="Arial"/>
-          <w:b/>
-          <w:bCs/>
-          <w:sz w:val="36"/>
-          <w:szCs w:val="36"/>
-        </w:rPr>
-      </w:pPr>
+      <w:bookmarkStart w:id="9" w:name="_Toc423410237"/>
+      <w:bookmarkStart w:id="10" w:name="_Toc425054503"/>
     </w:p>
     <w:p>
       <w:pPr>
@@ -2677,7 +2836,7 @@
         <w:rPr>
           <w:noProof/>
         </w:rPr>
-        <w:t>L</w:t>
+        <w:t>I</w:t>
       </w:r>
       <w:r>
         <w:rPr>
@@ -2731,7 +2890,7 @@
         <w:rPr>
           <w:noProof/>
         </w:rPr>
-        <w:t>L</w:t>
+        <w:t>l</w:t>
       </w:r>
       <w:r>
         <w:rPr>
@@ -3529,37 +3688,37 @@
       <w:pPr>
         <w:pStyle w:val="Ttulo1"/>
       </w:pPr>
-      <w:bookmarkStart w:id="12" w:name="_Toc359502472"/>
-      <w:bookmarkStart w:id="13" w:name="_Toc389817559"/>
-      <w:bookmarkStart w:id="14" w:name="_Toc389822347"/>
-      <w:bookmarkStart w:id="15" w:name="_Toc417552979"/>
+      <w:bookmarkStart w:id="11" w:name="_Toc359502472"/>
+      <w:bookmarkStart w:id="12" w:name="_Toc389817559"/>
+      <w:bookmarkStart w:id="13" w:name="_Toc389822347"/>
+      <w:bookmarkStart w:id="14" w:name="_Toc417552979"/>
+      <w:bookmarkEnd w:id="9"/>
       <w:bookmarkEnd w:id="10"/>
-      <w:bookmarkEnd w:id="11"/>
       <w:r>
         <w:lastRenderedPageBreak/>
         <w:t>GENERALIDADES</w:t>
       </w:r>
+      <w:bookmarkEnd w:id="11"/>
       <w:bookmarkEnd w:id="12"/>
       <w:bookmarkEnd w:id="13"/>
       <w:bookmarkEnd w:id="14"/>
-      <w:bookmarkEnd w:id="15"/>
     </w:p>
     <w:p/>
     <w:p>
       <w:pPr>
         <w:pStyle w:val="Ttulo2"/>
       </w:pPr>
-      <w:bookmarkStart w:id="16" w:name="_Toc359502473"/>
-      <w:bookmarkStart w:id="17" w:name="_Toc389817560"/>
-      <w:bookmarkStart w:id="18" w:name="_Toc389822348"/>
-      <w:bookmarkStart w:id="19" w:name="_Toc417552980"/>
+      <w:bookmarkStart w:id="15" w:name="_Toc359502473"/>
+      <w:bookmarkStart w:id="16" w:name="_Toc389817560"/>
+      <w:bookmarkStart w:id="17" w:name="_Toc389822348"/>
+      <w:bookmarkStart w:id="18" w:name="_Toc417552980"/>
       <w:r>
         <w:t>Objetivo</w:t>
       </w:r>
+      <w:bookmarkEnd w:id="15"/>
       <w:bookmarkEnd w:id="16"/>
       <w:bookmarkEnd w:id="17"/>
       <w:bookmarkEnd w:id="18"/>
-      <w:bookmarkEnd w:id="19"/>
     </w:p>
     <w:p>
       <w:pPr>
@@ -3607,17 +3766,17 @@
       <w:pPr>
         <w:pStyle w:val="Ttulo2"/>
       </w:pPr>
-      <w:bookmarkStart w:id="20" w:name="_Toc359502474"/>
-      <w:bookmarkStart w:id="21" w:name="_Toc389817561"/>
-      <w:bookmarkStart w:id="22" w:name="_Toc389822349"/>
-      <w:bookmarkStart w:id="23" w:name="_Toc417552981"/>
+      <w:bookmarkStart w:id="19" w:name="_Toc359502474"/>
+      <w:bookmarkStart w:id="20" w:name="_Toc389817561"/>
+      <w:bookmarkStart w:id="21" w:name="_Toc389822349"/>
+      <w:bookmarkStart w:id="22" w:name="_Toc417552981"/>
       <w:r>
         <w:t>Alcance</w:t>
       </w:r>
+      <w:bookmarkEnd w:id="19"/>
       <w:bookmarkEnd w:id="20"/>
       <w:bookmarkEnd w:id="21"/>
       <w:bookmarkEnd w:id="22"/>
-      <w:bookmarkEnd w:id="23"/>
     </w:p>
     <w:p>
       <w:pPr>
@@ -3767,57 +3926,57 @@
       <w:pPr>
         <w:pStyle w:val="Ttulo1"/>
       </w:pPr>
-      <w:bookmarkStart w:id="24" w:name="_Toc389817562"/>
-      <w:bookmarkStart w:id="25" w:name="_Toc389822350"/>
-      <w:bookmarkStart w:id="26" w:name="_Toc417552982"/>
-      <w:bookmarkStart w:id="27" w:name="_Toc359502475"/>
+      <w:bookmarkStart w:id="23" w:name="_Toc389817562"/>
+      <w:bookmarkStart w:id="24" w:name="_Toc389822350"/>
+      <w:bookmarkStart w:id="25" w:name="_Toc417552982"/>
+      <w:bookmarkStart w:id="26" w:name="_Toc359502475"/>
       <w:r>
         <w:lastRenderedPageBreak/>
         <w:t>RELEASE I</w:t>
       </w:r>
+      <w:bookmarkEnd w:id="23"/>
       <w:bookmarkEnd w:id="24"/>
       <w:bookmarkEnd w:id="25"/>
-      <w:bookmarkEnd w:id="26"/>
     </w:p>
     <w:p>
       <w:pPr>
         <w:pStyle w:val="Ttulo2"/>
       </w:pPr>
-      <w:bookmarkStart w:id="28" w:name="_Toc389817563"/>
-      <w:bookmarkStart w:id="29" w:name="_Toc389822351"/>
-      <w:bookmarkStart w:id="30" w:name="_Toc417552983"/>
+      <w:bookmarkStart w:id="27" w:name="_Toc389817563"/>
+      <w:bookmarkStart w:id="28" w:name="_Toc389822351"/>
+      <w:bookmarkStart w:id="29" w:name="_Toc417552983"/>
       <w:r>
         <w:t>ANÁLISIS DEL SISTEMA</w:t>
       </w:r>
+      <w:bookmarkEnd w:id="27"/>
       <w:bookmarkEnd w:id="28"/>
       <w:bookmarkEnd w:id="29"/>
-      <w:bookmarkEnd w:id="30"/>
     </w:p>
     <w:p>
       <w:pPr>
         <w:pStyle w:val="Ttulo3"/>
       </w:pPr>
-      <w:bookmarkStart w:id="31" w:name="_Toc389817564"/>
-      <w:bookmarkStart w:id="32" w:name="_Toc389822352"/>
-      <w:bookmarkStart w:id="33" w:name="_Toc417552984"/>
+      <w:bookmarkStart w:id="30" w:name="_Toc389817564"/>
+      <w:bookmarkStart w:id="31" w:name="_Toc389822352"/>
+      <w:bookmarkStart w:id="32" w:name="_Toc417552984"/>
       <w:r>
         <w:t>SPRINT I</w:t>
       </w:r>
+      <w:bookmarkEnd w:id="30"/>
       <w:bookmarkEnd w:id="31"/>
       <w:bookmarkEnd w:id="32"/>
-      <w:bookmarkEnd w:id="33"/>
     </w:p>
     <w:p>
       <w:pPr>
         <w:pStyle w:val="Ttulo4"/>
         <w:ind w:left="720" w:hanging="720"/>
       </w:pPr>
-      <w:bookmarkStart w:id="34" w:name="_Toc417552985"/>
-      <w:bookmarkEnd w:id="27"/>
+      <w:bookmarkStart w:id="33" w:name="_Toc417552985"/>
+      <w:bookmarkEnd w:id="26"/>
       <w:r>
         <w:t xml:space="preserve">TEMA </w:t>
       </w:r>
-      <w:bookmarkEnd w:id="34"/>
+      <w:bookmarkEnd w:id="33"/>
       <w:r>
         <w:t xml:space="preserve">01: </w:t>
       </w:r>
@@ -3829,7 +3988,7 @@
       <w:pPr>
         <w:pStyle w:val="Ttulo5"/>
       </w:pPr>
-      <w:bookmarkStart w:id="35" w:name="_Toc417552986"/>
+      <w:bookmarkStart w:id="34" w:name="_Toc417552986"/>
       <w:r>
         <w:t>SB</w:t>
       </w:r>
@@ -3842,7 +4001,7 @@
       <w:r>
         <w:t xml:space="preserve">: </w:t>
       </w:r>
-      <w:bookmarkEnd w:id="35"/>
+      <w:bookmarkEnd w:id="34"/>
       <w:r>
         <w:t>Registro de usuario.</w:t>
       </w:r>
@@ -4367,7 +4526,43 @@
               <w:rPr>
                 <w:szCs w:val="18"/>
               </w:rPr>
-              <w:t xml:space="preserve">En caso de no ingresar los datos en los campos obligatorios, deberá mostrar un “mensaje”: Se debe ingresar todos los campos obligatorios. </w:t>
+              <w:t>En caso de no ingresar los datos en los campos o</w:t>
+            </w:r>
+            <w:r>
+              <w:rPr>
+                <w:szCs w:val="18"/>
+              </w:rPr>
+              <w:t>bligatorios, deberá mostrar un mensaje</w:t>
+            </w:r>
+            <w:r>
+              <w:rPr>
+                <w:szCs w:val="18"/>
+              </w:rPr>
+              <w:t>:</w:t>
+            </w:r>
+            <w:r>
+              <w:rPr>
+                <w:szCs w:val="18"/>
+              </w:rPr>
+              <w:t>”</w:t>
+            </w:r>
+            <w:r>
+              <w:rPr>
+                <w:szCs w:val="18"/>
+              </w:rPr>
+              <w:t xml:space="preserve"> Se debe ingresar todos los campos obligatorios</w:t>
+            </w:r>
+            <w:r>
+              <w:rPr>
+                <w:szCs w:val="18"/>
+              </w:rPr>
+              <w:t>”</w:t>
+            </w:r>
+            <w:r>
+              <w:rPr>
+                <w:szCs w:val="18"/>
+              </w:rPr>
+              <w:t xml:space="preserve">. </w:t>
             </w:r>
           </w:p>
           <w:p>
@@ -4405,7 +4600,7 @@
               <w:rPr>
                 <w:szCs w:val="18"/>
               </w:rPr>
-              <w:t xml:space="preserve">   caracteres  </w:t>
+              <w:t xml:space="preserve">   caracteres, </w:t>
             </w:r>
             <w:r>
               <w:rPr>
@@ -4600,7 +4795,14 @@
                 <w:rFonts w:asciiTheme="minorHAnsi" w:hAnsiTheme="minorHAnsi" w:cs="Times New Roman"/>
                 <w:lang w:eastAsia="es-PE"/>
               </w:rPr>
-              <w:t>COD-PBI-</w:t>
+              <w:t>COD-SB</w:t>
+            </w:r>
+            <w:r>
+              <w:rPr>
+                <w:rFonts w:asciiTheme="minorHAnsi" w:hAnsiTheme="minorHAnsi" w:cs="Times New Roman"/>
+                <w:lang w:eastAsia="es-PE"/>
+              </w:rPr>
+              <w:t>I-</w:t>
             </w:r>
             <w:r>
               <w:rPr>
@@ -4704,6 +4906,12 @@
               <w:rPr>
                 <w:szCs w:val="18"/>
               </w:rPr>
+              <w:t xml:space="preserve"> mi </w:t>
+            </w:r>
+            <w:r>
+              <w:rPr>
+                <w:szCs w:val="18"/>
+              </w:rPr>
               <w:t>información en el</w:t>
             </w:r>
             <w:r>
@@ -4848,7 +5056,13 @@
               <w:rPr>
                 <w:szCs w:val="18"/>
               </w:rPr>
-              <w:t>mostrara el formulario de información pers</w:t>
+              <w:t>mostrará</w:t>
+            </w:r>
+            <w:r>
+              <w:rPr>
+                <w:szCs w:val="18"/>
+              </w:rPr>
+              <w:t xml:space="preserve"> el formulario de información pers</w:t>
             </w:r>
             <w:r>
               <w:rPr>
@@ -5094,7 +5308,67 @@
               <w:rPr>
                 <w:szCs w:val="18"/>
               </w:rPr>
-              <w:t>En caso que el usuario-cliente borre el dato y no lo actualiza, el sistema mostrara un “mensaje”: Se debe ingresar todos los campos obligatorios.</w:t>
+              <w:t xml:space="preserve">En caso que el usuario-cliente borre </w:t>
+            </w:r>
+            <w:r>
+              <w:rPr>
+                <w:szCs w:val="18"/>
+              </w:rPr>
+              <w:t>un</w:t>
+            </w:r>
+            <w:r>
+              <w:rPr>
+                <w:szCs w:val="18"/>
+              </w:rPr>
+              <w:t xml:space="preserve"> dato</w:t>
+            </w:r>
+            <w:r>
+              <w:rPr>
+                <w:szCs w:val="18"/>
+              </w:rPr>
+              <w:t xml:space="preserve"> del campo</w:t>
+            </w:r>
+            <w:r>
+              <w:rPr>
+                <w:szCs w:val="18"/>
+              </w:rPr>
+              <w:t xml:space="preserve"> y no l</w:t>
+            </w:r>
+            <w:r>
+              <w:rPr>
+                <w:szCs w:val="18"/>
+              </w:rPr>
+              <w:t>o actualiza, el sistema mostrará un mensaje</w:t>
+            </w:r>
+            <w:r>
+              <w:rPr>
+                <w:szCs w:val="18"/>
+              </w:rPr>
+              <w:t xml:space="preserve">: </w:t>
+            </w:r>
+            <w:r>
+              <w:rPr>
+                <w:szCs w:val="18"/>
+              </w:rPr>
+              <w:t>“</w:t>
+            </w:r>
+            <w:r>
+              <w:rPr>
+                <w:szCs w:val="18"/>
+              </w:rPr>
+              <w:t>Se debe ingresar todos los campos obligatorios</w:t>
+            </w:r>
+            <w:r>
+              <w:rPr>
+                <w:szCs w:val="18"/>
+              </w:rPr>
+              <w:t>”</w:t>
+            </w:r>
+            <w:r>
+              <w:rPr>
+                <w:szCs w:val="18"/>
+              </w:rPr>
+              <w:t>.</w:t>
             </w:r>
             <w:r>
               <w:rPr>
@@ -5120,7 +5394,19 @@
               <w:rPr>
                 <w:szCs w:val="18"/>
               </w:rPr>
-              <w:t>En caso de Modificar un dato personal del usuario-cliente, cuando un usuario-cliente realice esta acción, entonces el sistema guardar</w:t>
+              <w:t xml:space="preserve">En caso de Modificar un dato personal del usuario-cliente, cuando </w:t>
+            </w:r>
+            <w:r>
+              <w:rPr>
+                <w:szCs w:val="18"/>
+              </w:rPr>
+              <w:t>éste</w:t>
+            </w:r>
+            <w:r>
+              <w:rPr>
+                <w:szCs w:val="18"/>
+              </w:rPr>
+              <w:t xml:space="preserve"> realice esta acción, entonces el sistema guardar</w:t>
             </w:r>
             <w:r>
               <w:rPr>
@@ -5150,14 +5436,14 @@
               <w:rPr>
                 <w:szCs w:val="18"/>
               </w:rPr>
-              <w:t xml:space="preserve">(Nombre, Apellido materno, apellido paterno, género, fecha de nacimiento-día, fecha </w:t>
+              <w:t xml:space="preserve">(Nombre, Apellido materno, apellido paterno, género, fecha de nacimiento-día, fecha de </w:t>
             </w:r>
             <w:r>
               <w:rPr>
                 <w:szCs w:val="18"/>
               </w:rPr>
               <w:lastRenderedPageBreak/>
-              <w:t>de nacimiento-mes, fecha de nacimiento-año, doc</w:t>
+              <w:t>nacimiento-mes, fecha de nacimiento-año, doc</w:t>
             </w:r>
             <w:r>
               <w:rPr>
@@ -5175,7 +5461,7 @@
               <w:rPr>
                 <w:szCs w:val="18"/>
               </w:rPr>
-              <w:t xml:space="preserve"> y mostrará un </w:t>
+              <w:t xml:space="preserve"> y mostrará un mensaje: </w:t>
             </w:r>
             <w:r>
               <w:rPr>
@@ -5187,19 +5473,13 @@
               <w:rPr>
                 <w:szCs w:val="18"/>
               </w:rPr>
-              <w:t>mensaje</w:t>
+              <w:t>Los datos se modificaron correctamente</w:t>
             </w:r>
             <w:r>
               <w:rPr>
                 <w:szCs w:val="18"/>
               </w:rPr>
               <w:t>”</w:t>
-            </w:r>
-            <w:r>
-              <w:rPr>
-                <w:szCs w:val="18"/>
-              </w:rPr>
-              <w:t>: Los datos se modificaron correctamente</w:t>
             </w:r>
             <w:r>
               <w:rPr>
@@ -5329,7 +5609,37 @@
               <w:rPr>
                 <w:szCs w:val="18"/>
               </w:rPr>
-              <w:t xml:space="preserve"> mostrara un “mensaje”: Se debe ingresar todos los campos obligatorios.</w:t>
+              <w:t xml:space="preserve"> mostrará un mensaje</w:t>
+            </w:r>
+            <w:r>
+              <w:rPr>
+                <w:szCs w:val="18"/>
+              </w:rPr>
+              <w:t>:</w:t>
+            </w:r>
+            <w:r>
+              <w:rPr>
+                <w:szCs w:val="18"/>
+              </w:rPr>
+              <w:t>”</w:t>
+            </w:r>
+            <w:r>
+              <w:rPr>
+                <w:szCs w:val="18"/>
+              </w:rPr>
+              <w:t xml:space="preserve"> Se debe ingresar todos los campos obligatorios</w:t>
+            </w:r>
+            <w:r>
+              <w:rPr>
+                <w:szCs w:val="18"/>
+              </w:rPr>
+              <w:t>”</w:t>
+            </w:r>
+            <w:r>
+              <w:rPr>
+                <w:szCs w:val="18"/>
+              </w:rPr>
+              <w:t>.</w:t>
             </w:r>
           </w:p>
           <w:p>
@@ -5374,7 +5684,25 @@
               <w:rPr>
                 <w:szCs w:val="18"/>
               </w:rPr>
-              <w:t xml:space="preserve">mostrara un “mensaje”: </w:t>
+              <w:t>most</w:t>
+            </w:r>
+            <w:r>
+              <w:rPr>
+                <w:szCs w:val="18"/>
+              </w:rPr>
+              <w:t>rara un mensaje</w:t>
+            </w:r>
+            <w:r>
+              <w:rPr>
+                <w:szCs w:val="18"/>
+              </w:rPr>
+              <w:t xml:space="preserve">: </w:t>
+            </w:r>
+            <w:r>
+              <w:rPr>
+                <w:szCs w:val="18"/>
+              </w:rPr>
+              <w:t>“</w:t>
             </w:r>
             <w:r>
               <w:rPr>
@@ -5386,7 +5714,19 @@
               <w:rPr>
                 <w:szCs w:val="18"/>
               </w:rPr>
-              <w:t xml:space="preserve"> correctamente. El usuario-cliente selecciona el botón “Aceptar”. El sistema mostrará la página actualizada</w:t>
+              <w:t xml:space="preserve"> correctamente</w:t>
+            </w:r>
+            <w:r>
+              <w:rPr>
+                <w:szCs w:val="18"/>
+              </w:rPr>
+              <w:t>”</w:t>
+            </w:r>
+            <w:r>
+              <w:rPr>
+                <w:szCs w:val="18"/>
+              </w:rPr>
+              <w:t>. El usuario-cliente selecciona el botón “Aceptar”. El sistema mostrará la página actualizada</w:t>
             </w:r>
             <w:r>
               <w:rPr>
@@ -5405,6 +5745,8 @@
         </w:tabs>
         <w:jc w:val="left"/>
       </w:pPr>
+      <w:bookmarkStart w:id="35" w:name="_GoBack"/>
+      <w:bookmarkEnd w:id="35"/>
     </w:p>
     <w:p>
       <w:pPr>
@@ -5606,7 +5948,7 @@
               <w:szCs w:val="18"/>
               <w:lang w:eastAsia="es-PE"/>
             </w:rPr>
-            <w:t>2</w:t>
+            <w:t>6</w:t>
           </w:r>
           <w:r>
             <w:rPr>
@@ -9672,6 +10014,119 @@
     </w:lvl>
   </w:abstractNum>
   <w:abstractNum w:abstractNumId="38">
+    <w:nsid w:val="63364EB0"/>
+    <w:multiLevelType w:val="hybridMultilevel"/>
+    <w:tmpl w:val="FAFC6362"/>
+    <w:lvl w:ilvl="0" w:tplc="0C0A000D">
+      <w:start w:val="1"/>
+      <w:numFmt w:val="bullet"/>
+      <w:lvlText w:val=""/>
+      <w:lvlJc w:val="left"/>
+      <w:pPr>
+        <w:ind w:left="720" w:hanging="360"/>
+      </w:pPr>
+      <w:rPr>
+        <w:rFonts w:ascii="Wingdings" w:hAnsi="Wingdings" w:hint="default"/>
+      </w:rPr>
+    </w:lvl>
+    <w:lvl w:ilvl="1" w:tplc="0C0A0003" w:tentative="1">
+      <w:start w:val="1"/>
+      <w:numFmt w:val="bullet"/>
+      <w:lvlText w:val="o"/>
+      <w:lvlJc w:val="left"/>
+      <w:pPr>
+        <w:ind w:left="1440" w:hanging="360"/>
+      </w:pPr>
+      <w:rPr>
+        <w:rFonts w:ascii="Courier New" w:hAnsi="Courier New" w:cs="Courier New" w:hint="default"/>
+      </w:rPr>
+    </w:lvl>
+    <w:lvl w:ilvl="2" w:tplc="0C0A0005" w:tentative="1">
+      <w:start w:val="1"/>
+      <w:numFmt w:val="bullet"/>
+      <w:lvlText w:val=""/>
+      <w:lvlJc w:val="left"/>
+      <w:pPr>
+        <w:ind w:left="2160" w:hanging="360"/>
+      </w:pPr>
+      <w:rPr>
+        <w:rFonts w:ascii="Wingdings" w:hAnsi="Wingdings" w:hint="default"/>
+      </w:rPr>
+    </w:lvl>
+    <w:lvl w:ilvl="3" w:tplc="0C0A0001" w:tentative="1">
+      <w:start w:val="1"/>
+      <w:numFmt w:val="bullet"/>
+      <w:lvlText w:val=""/>
+      <w:lvlJc w:val="left"/>
+      <w:pPr>
+        <w:ind w:left="2880" w:hanging="360"/>
+      </w:pPr>
+      <w:rPr>
+        <w:rFonts w:ascii="Symbol" w:hAnsi="Symbol" w:hint="default"/>
+      </w:rPr>
+    </w:lvl>
+    <w:lvl w:ilvl="4" w:tplc="0C0A0003" w:tentative="1">
+      <w:start w:val="1"/>
+      <w:numFmt w:val="bullet"/>
+      <w:lvlText w:val="o"/>
+      <w:lvlJc w:val="left"/>
+      <w:pPr>
+        <w:ind w:left="3600" w:hanging="360"/>
+      </w:pPr>
+      <w:rPr>
+        <w:rFonts w:ascii="Courier New" w:hAnsi="Courier New" w:cs="Courier New" w:hint="default"/>
+      </w:rPr>
+    </w:lvl>
+    <w:lvl w:ilvl="5" w:tplc="0C0A0005" w:tentative="1">
+      <w:start w:val="1"/>
+      <w:numFmt w:val="bullet"/>
+      <w:lvlText w:val=""/>
+      <w:lvlJc w:val="left"/>
+      <w:pPr>
+        <w:ind w:left="4320" w:hanging="360"/>
+      </w:pPr>
+      <w:rPr>
+        <w:rFonts w:ascii="Wingdings" w:hAnsi="Wingdings" w:hint="default"/>
+      </w:rPr>
+    </w:lvl>
+    <w:lvl w:ilvl="6" w:tplc="0C0A0001" w:tentative="1">
+      <w:start w:val="1"/>
+      <w:numFmt w:val="bullet"/>
+      <w:lvlText w:val=""/>
+      <w:lvlJc w:val="left"/>
+      <w:pPr>
+        <w:ind w:left="5040" w:hanging="360"/>
+      </w:pPr>
+      <w:rPr>
+        <w:rFonts w:ascii="Symbol" w:hAnsi="Symbol" w:hint="default"/>
+      </w:rPr>
+    </w:lvl>
+    <w:lvl w:ilvl="7" w:tplc="0C0A0003" w:tentative="1">
+      <w:start w:val="1"/>
+      <w:numFmt w:val="bullet"/>
+      <w:lvlText w:val="o"/>
+      <w:lvlJc w:val="left"/>
+      <w:pPr>
+        <w:ind w:left="5760" w:hanging="360"/>
+      </w:pPr>
+      <w:rPr>
+        <w:rFonts w:ascii="Courier New" w:hAnsi="Courier New" w:cs="Courier New" w:hint="default"/>
+      </w:rPr>
+    </w:lvl>
+    <w:lvl w:ilvl="8" w:tplc="0C0A0005" w:tentative="1">
+      <w:start w:val="1"/>
+      <w:numFmt w:val="bullet"/>
+      <w:lvlText w:val=""/>
+      <w:lvlJc w:val="left"/>
+      <w:pPr>
+        <w:ind w:left="6480" w:hanging="360"/>
+      </w:pPr>
+      <w:rPr>
+        <w:rFonts w:ascii="Wingdings" w:hAnsi="Wingdings" w:hint="default"/>
+      </w:rPr>
+    </w:lvl>
+  </w:abstractNum>
+  <w:abstractNum w:abstractNumId="39">
     <w:nsid w:val="63CF49B4"/>
     <w:multiLevelType w:val="multilevel"/>
     <w:tmpl w:val="7E0E3FC4"/>
@@ -9766,7 +10221,7 @@
       </w:pPr>
     </w:lvl>
   </w:abstractNum>
-  <w:abstractNum w:abstractNumId="39">
+  <w:abstractNum w:abstractNumId="40">
     <w:nsid w:val="64415484"/>
     <w:multiLevelType w:val="multilevel"/>
     <w:tmpl w:val="7E0E3FC4"/>
@@ -9861,7 +10316,7 @@
       </w:pPr>
     </w:lvl>
   </w:abstractNum>
-  <w:abstractNum w:abstractNumId="40">
+  <w:abstractNum w:abstractNumId="41">
     <w:nsid w:val="64F012BA"/>
     <w:multiLevelType w:val="multilevel"/>
     <w:tmpl w:val="7E0E3FC4"/>
@@ -9956,7 +10411,7 @@
       </w:pPr>
     </w:lvl>
   </w:abstractNum>
-  <w:abstractNum w:abstractNumId="41">
+  <w:abstractNum w:abstractNumId="42">
     <w:nsid w:val="6978785C"/>
     <w:multiLevelType w:val="multilevel"/>
     <w:tmpl w:val="280A001F"/>
@@ -10042,7 +10497,7 @@
       </w:pPr>
     </w:lvl>
   </w:abstractNum>
-  <w:abstractNum w:abstractNumId="42">
+  <w:abstractNum w:abstractNumId="43">
     <w:nsid w:val="69885AC1"/>
     <w:multiLevelType w:val="multilevel"/>
     <w:tmpl w:val="7E0E3FC4"/>
@@ -10137,7 +10592,7 @@
       </w:pPr>
     </w:lvl>
   </w:abstractNum>
-  <w:abstractNum w:abstractNumId="43">
+  <w:abstractNum w:abstractNumId="44">
     <w:nsid w:val="73735ED0"/>
     <w:multiLevelType w:val="multilevel"/>
     <w:tmpl w:val="7E0E3FC4"/>
@@ -10232,7 +10687,7 @@
       </w:pPr>
     </w:lvl>
   </w:abstractNum>
-  <w:abstractNum w:abstractNumId="44">
+  <w:abstractNum w:abstractNumId="45">
     <w:nsid w:val="777465B9"/>
     <w:multiLevelType w:val="multilevel"/>
     <w:tmpl w:val="7E0E3FC4"/>
@@ -10327,7 +10782,7 @@
       </w:pPr>
     </w:lvl>
   </w:abstractNum>
-  <w:abstractNum w:abstractNumId="45">
+  <w:abstractNum w:abstractNumId="46">
     <w:nsid w:val="7EC0614B"/>
     <w:multiLevelType w:val="multilevel"/>
     <w:tmpl w:val="7E0E3FC4"/>
@@ -10422,7 +10877,7 @@
       </w:pPr>
     </w:lvl>
   </w:abstractNum>
-  <w:abstractNum w:abstractNumId="46">
+  <w:abstractNum w:abstractNumId="47">
     <w:nsid w:val="7F8609C7"/>
     <w:multiLevelType w:val="multilevel"/>
     <w:tmpl w:val="7E0E3FC4"/>
@@ -10551,7 +11006,7 @@
     <w:abstractNumId w:val="35"/>
   </w:num>
   <w:num w:numId="12">
-    <w:abstractNumId w:val="38"/>
+    <w:abstractNumId w:val="39"/>
   </w:num>
   <w:num w:numId="13">
     <w:abstractNumId w:val="18"/>
@@ -10560,7 +11015,7 @@
     <w:abstractNumId w:val="17"/>
   </w:num>
   <w:num w:numId="15">
-    <w:abstractNumId w:val="44"/>
+    <w:abstractNumId w:val="45"/>
   </w:num>
   <w:num w:numId="16">
     <w:abstractNumId w:val="16"/>
@@ -10572,10 +11027,10 @@
     <w:abstractNumId w:val="11"/>
   </w:num>
   <w:num w:numId="19">
-    <w:abstractNumId w:val="40"/>
+    <w:abstractNumId w:val="41"/>
   </w:num>
   <w:num w:numId="20">
-    <w:abstractNumId w:val="39"/>
+    <w:abstractNumId w:val="40"/>
   </w:num>
   <w:num w:numId="21">
     <w:abstractNumId w:val="1"/>
@@ -10587,10 +11042,10 @@
     <w:abstractNumId w:val="6"/>
   </w:num>
   <w:num w:numId="24">
-    <w:abstractNumId w:val="43"/>
+    <w:abstractNumId w:val="44"/>
   </w:num>
   <w:num w:numId="25">
-    <w:abstractNumId w:val="45"/>
+    <w:abstractNumId w:val="46"/>
   </w:num>
   <w:num w:numId="26">
     <w:abstractNumId w:val="23"/>
@@ -10602,7 +11057,7 @@
     <w:abstractNumId w:val="34"/>
   </w:num>
   <w:num w:numId="29">
-    <w:abstractNumId w:val="46"/>
+    <w:abstractNumId w:val="47"/>
   </w:num>
   <w:num w:numId="30">
     <w:abstractNumId w:val="15"/>
@@ -10623,7 +11078,7 @@
     <w:abstractNumId w:val="20"/>
   </w:num>
   <w:num w:numId="36">
-    <w:abstractNumId w:val="42"/>
+    <w:abstractNumId w:val="43"/>
   </w:num>
   <w:num w:numId="37">
     <w:abstractNumId w:val="21"/>
@@ -10647,7 +11102,7 @@
     <w:abstractNumId w:val="7"/>
   </w:num>
   <w:num w:numId="44">
-    <w:abstractNumId w:val="41"/>
+    <w:abstractNumId w:val="42"/>
   </w:num>
   <w:num w:numId="45">
     <w:abstractNumId w:val="36"/>
@@ -10657,6 +11112,9 @@
   </w:num>
   <w:num w:numId="47">
     <w:abstractNumId w:val="28"/>
+  </w:num>
+  <w:num w:numId="48">
+    <w:abstractNumId w:val="38"/>
   </w:num>
   <w:numIdMacAtCleanup w:val="30"/>
 </w:numbering>
@@ -17755,7 +18213,7 @@
 </file>
 
 <file path=customXml/itemProps4.xml><?xml version="1.0" encoding="utf-8"?>
-<ds:datastoreItem xmlns:ds="http://schemas.openxmlformats.org/officeDocument/2006/customXml" ds:itemID="{675644B7-C58E-4670-B4C0-9AC14AA8D00C}">
+<ds:datastoreItem xmlns:ds="http://schemas.openxmlformats.org/officeDocument/2006/customXml" ds:itemID="{114FC912-34DA-44B7-A9C5-B95219D9B7AD}">
   <ds:schemaRefs>
     <ds:schemaRef ds:uri="http://schemas.openxmlformats.org/officeDocument/2006/bibliography"/>
   </ds:schemaRefs>

</xml_diff>